<commit_message>
added cost per mL
</commit_message>
<xml_diff>
--- a/exampleMedia_15mL.docx
+++ b/exampleMedia_15mL.docx
@@ -20,12 +20,12 @@
     </w:p>
     <w:p>
       <w:r>
-        <w:t>- **Base Media:** HEPES-buffered DMEM/F12 (Gibco, 11330032)</w:t>
+        <w:t>- **Base Media:** HEPES-buffered DMEM/F12</w:t>
       </w:r>
     </w:p>
     <w:p>
       <w:r>
-        <w:t>- **Fetal Bovine Serum (FBS):** Sigma-Aldrich, F4135</w:t>
+        <w:t>- **Serum:** Fetal Bovine Serum (FBS)</w:t>
       </w:r>
     </w:p>
     <w:p>
@@ -76,7 +76,7 @@
           </w:tcPr>
           <w:p>
             <w:r>
-              <w:t>Desired Stock Concentration</w:t>
+              <w:t>Stock Concentration</w:t>
             </w:r>
           </w:p>
         </w:tc>
@@ -104,7 +104,11 @@
           <w:tcPr>
             <w:tcW w:type="dxa" w:w="1440"/>
           </w:tcPr>
-          <w:p/>
+          <w:p>
+            <w:r>
+              <w:t>Cost per mL</w:t>
+            </w:r>
+          </w:p>
         </w:tc>
       </w:tr>
       <w:tr>
@@ -124,7 +128,7 @@
           </w:tcPr>
           <w:p>
             <w:r>
-              <w:t>10.00 mg</w:t>
+              <w:t>10 mg</w:t>
             </w:r>
           </w:p>
         </w:tc>
@@ -154,7 +158,7 @@
           </w:tcPr>
           <w:p>
             <w:r>
-              <w:t>1.00 mL</w:t>
+              <w:t>1 mL</w:t>
             </w:r>
           </w:p>
         </w:tc>
@@ -163,7 +167,9 @@
             <w:tcW w:type="dxa" w:w="1440"/>
           </w:tcPr>
           <w:p>
-            <w:r/>
+            <w:r>
+              <w:t>$44.25/mL</w:t>
+            </w:r>
           </w:p>
         </w:tc>
       </w:tr>
@@ -184,7 +190,7 @@
           </w:tcPr>
           <w:p>
             <w:r>
-              <w:t>10000.00 ug</w:t>
+              <w:t>1e+04 ug</w:t>
             </w:r>
           </w:p>
         </w:tc>
@@ -194,7 +200,7 @@
           </w:tcPr>
           <w:p>
             <w:r>
-              <w:t>10000 ug/mL</w:t>
+              <w:t>1e+04 ug/mL</w:t>
             </w:r>
           </w:p>
         </w:tc>
@@ -214,7 +220,7 @@
           </w:tcPr>
           <w:p>
             <w:r>
-              <w:t>1.00 mL</w:t>
+              <w:t>1 mL</w:t>
             </w:r>
           </w:p>
         </w:tc>
@@ -223,7 +229,9 @@
             <w:tcW w:type="dxa" w:w="1440"/>
           </w:tcPr>
           <w:p>
-            <w:r/>
+            <w:r>
+              <w:t>$29.56/mL</w:t>
+            </w:r>
           </w:p>
         </w:tc>
       </w:tr>
@@ -244,7 +252,7 @@
           </w:tcPr>
           <w:p>
             <w:r>
-              <w:t>50.00 ug</w:t>
+              <w:t>50 ug</w:t>
             </w:r>
           </w:p>
         </w:tc>
@@ -254,7 +262,7 @@
           </w:tcPr>
           <w:p>
             <w:r>
-              <w:t>100 ug/mL</w:t>
+              <w:t>1e+02 ug/mL</w:t>
             </w:r>
           </w:p>
         </w:tc>
@@ -274,7 +282,7 @@
           </w:tcPr>
           <w:p>
             <w:r>
-              <w:t>0.50 mL</w:t>
+              <w:t>0.5 mL</w:t>
             </w:r>
           </w:p>
         </w:tc>
@@ -283,7 +291,9 @@
             <w:tcW w:type="dxa" w:w="1440"/>
           </w:tcPr>
           <w:p>
-            <w:r/>
+            <w:r>
+              <w:t>$404.26/mL</w:t>
+            </w:r>
           </w:p>
         </w:tc>
       </w:tr>
@@ -314,7 +324,7 @@
           </w:tcPr>
           <w:p>
             <w:r>
-              <w:t>200 mM</w:t>
+              <w:t>2e+02 mM</w:t>
             </w:r>
           </w:p>
         </w:tc>
@@ -334,7 +344,7 @@
           </w:tcPr>
           <w:p>
             <w:r>
-              <w:t>15.00 mL</w:t>
+              <w:t>15 mL</w:t>
             </w:r>
           </w:p>
         </w:tc>
@@ -343,7 +353,9 @@
             <w:tcW w:type="dxa" w:w="1440"/>
           </w:tcPr>
           <w:p>
-            <w:r/>
+            <w:r>
+              <w:t>$6.31/mL</w:t>
+            </w:r>
           </w:p>
         </w:tc>
       </w:tr>
@@ -364,7 +376,7 @@
           </w:tcPr>
           <w:p>
             <w:r>
-              <w:t>1.83 g</w:t>
+              <w:t>1.8 g</w:t>
             </w:r>
           </w:p>
         </w:tc>
@@ -394,7 +406,7 @@
           </w:tcPr>
           <w:p>
             <w:r>
-              <w:t>15.00 mL</w:t>
+              <w:t>15 mL</w:t>
             </w:r>
           </w:p>
         </w:tc>
@@ -403,7 +415,9 @@
             <w:tcW w:type="dxa" w:w="1440"/>
           </w:tcPr>
           <w:p>
-            <w:r/>
+            <w:r>
+              <w:t>$7.77/mL</w:t>
+            </w:r>
           </w:p>
         </w:tc>
       </w:tr>
@@ -424,7 +438,7 @@
           </w:tcPr>
           <w:p>
             <w:r>
-              <w:t>5.00 mg</w:t>
+              <w:t>5 mg</w:t>
             </w:r>
           </w:p>
         </w:tc>
@@ -454,7 +468,7 @@
           </w:tcPr>
           <w:p>
             <w:r>
-              <w:t>1.32 mL</w:t>
+              <w:t>1.3 mL</w:t>
             </w:r>
           </w:p>
         </w:tc>
@@ -463,7 +477,9 @@
             <w:tcW w:type="dxa" w:w="1440"/>
           </w:tcPr>
           <w:p>
-            <w:r/>
+            <w:r>
+              <w:t>$104.16/mL</w:t>
+            </w:r>
           </w:p>
         </w:tc>
       </w:tr>
@@ -484,7 +500,7 @@
           </w:tcPr>
           <w:p>
             <w:r>
-              <w:t>5.00 mg</w:t>
+              <w:t>5 mg</w:t>
             </w:r>
           </w:p>
         </w:tc>
@@ -494,7 +510,7 @@
           </w:tcPr>
           <w:p>
             <w:r>
-              <w:t>10 mM</w:t>
+              <w:t>1.5 mM</w:t>
             </w:r>
           </w:p>
         </w:tc>
@@ -514,7 +530,7 @@
           </w:tcPr>
           <w:p>
             <w:r>
-              <w:t>10.67 mL</w:t>
+              <w:t>11 mL</w:t>
             </w:r>
           </w:p>
         </w:tc>
@@ -523,7 +539,9 @@
             <w:tcW w:type="dxa" w:w="1440"/>
           </w:tcPr>
           <w:p>
-            <w:r/>
+            <w:r>
+              <w:t>$9.00/mL</w:t>
+            </w:r>
           </w:p>
         </w:tc>
       </w:tr>
@@ -544,7 +562,7 @@
           </w:tcPr>
           <w:p>
             <w:r>
-              <w:t>1.50 g</w:t>
+              <w:t>1.5 g</w:t>
             </w:r>
           </w:p>
         </w:tc>
@@ -554,7 +572,7 @@
           </w:tcPr>
           <w:p>
             <w:r>
-              <w:t>100 mg/mL</w:t>
+              <w:t>1e+02 mg/mL</w:t>
             </w:r>
           </w:p>
         </w:tc>
@@ -574,7 +592,7 @@
           </w:tcPr>
           <w:p>
             <w:r>
-              <w:t>15.00 mL</w:t>
+              <w:t>15 mL</w:t>
             </w:r>
           </w:p>
         </w:tc>
@@ -583,7 +601,9 @@
             <w:tcW w:type="dxa" w:w="1440"/>
           </w:tcPr>
           <w:p>
-            <w:r/>
+            <w:r>
+              <w:t>$9.20/mL</w:t>
+            </w:r>
           </w:p>
         </w:tc>
       </w:tr>
@@ -604,7 +624,7 @@
           </w:tcPr>
           <w:p>
             <w:r>
-              <w:t>10.00 ug</w:t>
+              <w:t>10 ug</w:t>
             </w:r>
           </w:p>
         </w:tc>
@@ -614,7 +634,7 @@
           </w:tcPr>
           <w:p>
             <w:r>
-              <w:t>100 ug/mL</w:t>
+              <w:t>1e+02 ug/mL</w:t>
             </w:r>
           </w:p>
         </w:tc>
@@ -634,7 +654,7 @@
           </w:tcPr>
           <w:p>
             <w:r>
-              <w:t>0.10 mL</w:t>
+              <w:t>0.1 mL</w:t>
             </w:r>
           </w:p>
         </w:tc>
@@ -643,7 +663,9 @@
             <w:tcW w:type="dxa" w:w="1440"/>
           </w:tcPr>
           <w:p>
-            <w:r/>
+            <w:r>
+              <w:t>$1950.00/mL</w:t>
+            </w:r>
           </w:p>
         </w:tc>
       </w:tr>
@@ -664,7 +686,7 @@
           </w:tcPr>
           <w:p>
             <w:r>
-              <w:t>100.00 ug</w:t>
+              <w:t>1e+02 ug</w:t>
             </w:r>
           </w:p>
         </w:tc>
@@ -674,7 +696,7 @@
           </w:tcPr>
           <w:p>
             <w:r>
-              <w:t>100 ug/mL</w:t>
+              <w:t>1e+02 ug/mL</w:t>
             </w:r>
           </w:p>
         </w:tc>
@@ -694,7 +716,7 @@
           </w:tcPr>
           <w:p>
             <w:r>
-              <w:t>1.00 mL</w:t>
+              <w:t>1 mL</w:t>
             </w:r>
           </w:p>
         </w:tc>
@@ -703,7 +725,9 @@
             <w:tcW w:type="dxa" w:w="1440"/>
           </w:tcPr>
           <w:p>
-            <w:r/>
+            <w:r>
+              <w:t>$953.00/mL</w:t>
+            </w:r>
           </w:p>
         </w:tc>
       </w:tr>
@@ -724,7 +748,7 @@
           </w:tcPr>
           <w:p>
             <w:r>
-              <w:t>200.00 ug</w:t>
+              <w:t>2e+02 ug</w:t>
             </w:r>
           </w:p>
         </w:tc>
@@ -734,7 +758,7 @@
           </w:tcPr>
           <w:p>
             <w:r>
-              <w:t>100 ug/mL</w:t>
+              <w:t>1e+02 ug/mL</w:t>
             </w:r>
           </w:p>
         </w:tc>
@@ -754,7 +778,7 @@
           </w:tcPr>
           <w:p>
             <w:r>
-              <w:t>2.00 mL</w:t>
+              <w:t>2 mL</w:t>
             </w:r>
           </w:p>
         </w:tc>
@@ -763,7 +787,9 @@
             <w:tcW w:type="dxa" w:w="1440"/>
           </w:tcPr>
           <w:p>
-            <w:r/>
+            <w:r>
+              <w:t>$73.50/mL</w:t>
+            </w:r>
           </w:p>
         </w:tc>
       </w:tr>
@@ -794,7 +820,7 @@
           </w:tcPr>
           <w:p>
             <w:r>
-              <w:t>1 mM</w:t>
+              <w:t>0.03 mM</w:t>
             </w:r>
           </w:p>
         </w:tc>
@@ -814,7 +840,7 @@
           </w:tcPr>
           <w:p>
             <w:r>
-              <w:t>15.00 mL</w:t>
+              <w:t>15 mL</w:t>
             </w:r>
           </w:p>
         </w:tc>
@@ -823,7 +849,9 @@
             <w:tcW w:type="dxa" w:w="1440"/>
           </w:tcPr>
           <w:p>
-            <w:r/>
+            <w:r>
+              <w:t>$28.27/mL</w:t>
+            </w:r>
           </w:p>
         </w:tc>
       </w:tr>
@@ -844,7 +872,7 @@
           </w:tcPr>
           <w:p>
             <w:r>
-              <w:t>100.00 mg</w:t>
+              <w:t>1e+02 mg</w:t>
             </w:r>
           </w:p>
         </w:tc>
@@ -874,7 +902,7 @@
           </w:tcPr>
           <w:p>
             <w:r>
-              <w:t>10.00 mL</w:t>
+              <w:t>10 mL</w:t>
             </w:r>
           </w:p>
         </w:tc>
@@ -883,7 +911,9 @@
             <w:tcW w:type="dxa" w:w="1440"/>
           </w:tcPr>
           <w:p>
-            <w:r/>
+            <w:r>
+              <w:t>$23.10/mL</w:t>
+            </w:r>
           </w:p>
         </w:tc>
       </w:tr>
@@ -904,7 +934,7 @@
           </w:tcPr>
           <w:p>
             <w:r>
-              <w:t>2.19 mg</w:t>
+              <w:t>5 mg</w:t>
             </w:r>
           </w:p>
         </w:tc>
@@ -934,7 +964,7 @@
           </w:tcPr>
           <w:p>
             <w:r>
-              <w:t>15.00 mL</w:t>
+              <w:t>1.4 mL</w:t>
             </w:r>
           </w:p>
         </w:tc>
@@ -943,7 +973,9 @@
             <w:tcW w:type="dxa" w:w="1440"/>
           </w:tcPr>
           <w:p>
-            <w:r/>
+            <w:r>
+              <w:t>$203.70/mL</w:t>
+            </w:r>
           </w:p>
         </w:tc>
       </w:tr>
@@ -964,7 +996,7 @@
           </w:tcPr>
           <w:p>
             <w:r>
-              <w:t>100.00 ug</w:t>
+              <w:t>1e+02 ug</w:t>
             </w:r>
           </w:p>
         </w:tc>
@@ -974,7 +1006,7 @@
           </w:tcPr>
           <w:p>
             <w:r>
-              <w:t>100 ug/mL</w:t>
+              <w:t>1e+02 ug/mL</w:t>
             </w:r>
           </w:p>
         </w:tc>
@@ -994,7 +1026,7 @@
           </w:tcPr>
           <w:p>
             <w:r>
-              <w:t>1.00 mL</w:t>
+              <w:t>1 mL</w:t>
             </w:r>
           </w:p>
         </w:tc>
@@ -1003,7 +1035,9 @@
             <w:tcW w:type="dxa" w:w="1440"/>
           </w:tcPr>
           <w:p>
-            <w:r/>
+            <w:r>
+              <w:t>$434.00/mL</w:t>
+            </w:r>
           </w:p>
         </w:tc>
       </w:tr>
@@ -1070,7 +1104,7 @@
           </w:tcPr>
           <w:p>
             <w:r>
-              <w:t>Stock Concentration</w:t>
+              <w:t>Volume to Add (μL)</w:t>
             </w:r>
           </w:p>
         </w:tc>
@@ -1080,7 +1114,7 @@
           </w:tcPr>
           <w:p>
             <w:r>
-              <w:t>Volume to Add (μL)</w:t>
+              <w:t>Cost</w:t>
             </w:r>
           </w:p>
         </w:tc>
@@ -1122,7 +1156,7 @@
           </w:tcPr>
           <w:p>
             <w:r>
-              <w:t>-</w:t>
+              <w:t>12597.50</w:t>
             </w:r>
           </w:p>
         </w:tc>
@@ -1132,7 +1166,7 @@
           </w:tcPr>
           <w:p>
             <w:r>
-              <w:t>12592.50</w:t>
+              <w:t>-</w:t>
             </w:r>
           </w:p>
         </w:tc>
@@ -1164,7 +1198,17 @@
           </w:tcPr>
           <w:p>
             <w:r>
-              <w:t>10% v/v</w:t>
+              <w:t>10.0% v/v</w:t>
+            </w:r>
+          </w:p>
+        </w:tc>
+        <w:tc>
+          <w:tcPr>
+            <w:tcW w:type="dxa" w:w="1728"/>
+          </w:tcPr>
+          <w:p>
+            <w:r>
+              <w:t>1500.00</w:t>
             </w:r>
           </w:p>
         </w:tc>
@@ -1175,16 +1219,6 @@
           <w:p>
             <w:r>
               <w:t>-</w:t>
-            </w:r>
-          </w:p>
-        </w:tc>
-        <w:tc>
-          <w:tcPr>
-            <w:tcW w:type="dxa" w:w="1728"/>
-          </w:tcPr>
-          <w:p>
-            <w:r>
-              <w:t>1500.00</w:t>
             </w:r>
           </w:p>
         </w:tc>
@@ -1226,7 +1260,7 @@
           </w:tcPr>
           <w:p>
             <w:r>
-              <w:t>10 mg/mL</w:t>
+              <w:t>75.00</w:t>
             </w:r>
           </w:p>
         </w:tc>
@@ -1236,7 +1270,7 @@
           </w:tcPr>
           <w:p>
             <w:r>
-              <w:t>75.00</w:t>
+              <w:t>$3.32</w:t>
             </w:r>
           </w:p>
         </w:tc>
@@ -1278,7 +1312,517 @@
           </w:tcPr>
           <w:p>
             <w:r>
-              <w:t>10000 ug/mL</w:t>
+              <w:t>150.00</w:t>
+            </w:r>
+          </w:p>
+        </w:tc>
+        <w:tc>
+          <w:tcPr>
+            <w:tcW w:type="dxa" w:w="1728"/>
+          </w:tcPr>
+          <w:p>
+            <w:r>
+              <w:t>$4.43</w:t>
+            </w:r>
+          </w:p>
+        </w:tc>
+      </w:tr>
+      <w:tr>
+        <w:tc>
+          <w:tcPr>
+            <w:tcW w:type="dxa" w:w="1728"/>
+          </w:tcPr>
+          <w:p>
+            <w:r>
+              <w:t>5</w:t>
+            </w:r>
+          </w:p>
+        </w:tc>
+        <w:tc>
+          <w:tcPr>
+            <w:tcW w:type="dxa" w:w="1728"/>
+          </w:tcPr>
+          <w:p>
+            <w:r>
+              <w:t>Noggin</w:t>
+            </w:r>
+          </w:p>
+        </w:tc>
+        <w:tc>
+          <w:tcPr>
+            <w:tcW w:type="dxa" w:w="1728"/>
+          </w:tcPr>
+          <w:p>
+            <w:r>
+              <w:t>100.0 ng/mL</w:t>
+            </w:r>
+          </w:p>
+        </w:tc>
+        <w:tc>
+          <w:tcPr>
+            <w:tcW w:type="dxa" w:w="1728"/>
+          </w:tcPr>
+          <w:p>
+            <w:r>
+              <w:t>15.00</w:t>
+            </w:r>
+          </w:p>
+        </w:tc>
+        <w:tc>
+          <w:tcPr>
+            <w:tcW w:type="dxa" w:w="1728"/>
+          </w:tcPr>
+          <w:p>
+            <w:r>
+              <w:t>$6.06</w:t>
+            </w:r>
+          </w:p>
+        </w:tc>
+      </w:tr>
+      <w:tr>
+        <w:tc>
+          <w:tcPr>
+            <w:tcW w:type="dxa" w:w="1728"/>
+          </w:tcPr>
+          <w:p>
+            <w:r>
+              <w:t>6</w:t>
+            </w:r>
+          </w:p>
+        </w:tc>
+        <w:tc>
+          <w:tcPr>
+            <w:tcW w:type="dxa" w:w="1728"/>
+          </w:tcPr>
+          <w:p>
+            <w:r>
+              <w:t>KGF</w:t>
+            </w:r>
+          </w:p>
+        </w:tc>
+        <w:tc>
+          <w:tcPr>
+            <w:tcW w:type="dxa" w:w="1728"/>
+          </w:tcPr>
+          <w:p>
+            <w:r>
+              <w:t>50.0 ng/mL</w:t>
+            </w:r>
+          </w:p>
+        </w:tc>
+        <w:tc>
+          <w:tcPr>
+            <w:tcW w:type="dxa" w:w="1728"/>
+          </w:tcPr>
+          <w:p>
+            <w:r>
+              <w:t>7.50</w:t>
+            </w:r>
+          </w:p>
+        </w:tc>
+        <w:tc>
+          <w:tcPr>
+            <w:tcW w:type="dxa" w:w="1728"/>
+          </w:tcPr>
+          <w:p>
+            <w:r>
+              <w:t>$14.63</w:t>
+            </w:r>
+          </w:p>
+        </w:tc>
+      </w:tr>
+      <w:tr>
+        <w:tc>
+          <w:tcPr>
+            <w:tcW w:type="dxa" w:w="1728"/>
+          </w:tcPr>
+          <w:p>
+            <w:r>
+              <w:t>7</w:t>
+            </w:r>
+          </w:p>
+        </w:tc>
+        <w:tc>
+          <w:tcPr>
+            <w:tcW w:type="dxa" w:w="1728"/>
+          </w:tcPr>
+          <w:p>
+            <w:r>
+              <w:t>EGF</w:t>
+            </w:r>
+          </w:p>
+        </w:tc>
+        <w:tc>
+          <w:tcPr>
+            <w:tcW w:type="dxa" w:w="1728"/>
+          </w:tcPr>
+          <w:p>
+            <w:r>
+              <w:t>50.0 ng/mL</w:t>
+            </w:r>
+          </w:p>
+        </w:tc>
+        <w:tc>
+          <w:tcPr>
+            <w:tcW w:type="dxa" w:w="1728"/>
+          </w:tcPr>
+          <w:p>
+            <w:r>
+              <w:t>7.50</w:t>
+            </w:r>
+          </w:p>
+        </w:tc>
+        <w:tc>
+          <w:tcPr>
+            <w:tcW w:type="dxa" w:w="1728"/>
+          </w:tcPr>
+          <w:p>
+            <w:r>
+              <w:t>$0.55</w:t>
+            </w:r>
+          </w:p>
+        </w:tc>
+      </w:tr>
+      <w:tr>
+        <w:tc>
+          <w:tcPr>
+            <w:tcW w:type="dxa" w:w="1728"/>
+          </w:tcPr>
+          <w:p>
+            <w:r>
+              <w:t>8</w:t>
+            </w:r>
+          </w:p>
+        </w:tc>
+        <w:tc>
+          <w:tcPr>
+            <w:tcW w:type="dxa" w:w="1728"/>
+          </w:tcPr>
+          <w:p>
+            <w:r>
+              <w:t>R-spondin I</w:t>
+            </w:r>
+          </w:p>
+        </w:tc>
+        <w:tc>
+          <w:tcPr>
+            <w:tcW w:type="dxa" w:w="1728"/>
+          </w:tcPr>
+          <w:p>
+            <w:r>
+              <w:t>500.0 ng/mL</w:t>
+            </w:r>
+          </w:p>
+        </w:tc>
+        <w:tc>
+          <w:tcPr>
+            <w:tcW w:type="dxa" w:w="1728"/>
+          </w:tcPr>
+          <w:p>
+            <w:r>
+              <w:t>75.00</w:t>
+            </w:r>
+          </w:p>
+        </w:tc>
+        <w:tc>
+          <w:tcPr>
+            <w:tcW w:type="dxa" w:w="1728"/>
+          </w:tcPr>
+          <w:p>
+            <w:r>
+              <w:t>$71.48</w:t>
+            </w:r>
+          </w:p>
+        </w:tc>
+      </w:tr>
+      <w:tr>
+        <w:tc>
+          <w:tcPr>
+            <w:tcW w:type="dxa" w:w="1728"/>
+          </w:tcPr>
+          <w:p>
+            <w:r>
+              <w:t>9</w:t>
+            </w:r>
+          </w:p>
+        </w:tc>
+        <w:tc>
+          <w:tcPr>
+            <w:tcW w:type="dxa" w:w="1728"/>
+          </w:tcPr>
+          <w:p>
+            <w:r>
+              <w:t>A83-01</w:t>
+            </w:r>
+          </w:p>
+        </w:tc>
+        <w:tc>
+          <w:tcPr>
+            <w:tcW w:type="dxa" w:w="1728"/>
+          </w:tcPr>
+          <w:p>
+            <w:r>
+              <w:t>500.0 nM</w:t>
+            </w:r>
+          </w:p>
+        </w:tc>
+        <w:tc>
+          <w:tcPr>
+            <w:tcW w:type="dxa" w:w="1728"/>
+          </w:tcPr>
+          <w:p>
+            <w:r>
+              <w:t>5.00</w:t>
+            </w:r>
+          </w:p>
+        </w:tc>
+        <w:tc>
+          <w:tcPr>
+            <w:tcW w:type="dxa" w:w="1728"/>
+          </w:tcPr>
+          <w:p>
+            <w:r>
+              <w:t>$0.30</w:t>
+            </w:r>
+          </w:p>
+        </w:tc>
+      </w:tr>
+      <w:tr>
+        <w:tc>
+          <w:tcPr>
+            <w:tcW w:type="dxa" w:w="1728"/>
+          </w:tcPr>
+          <w:p>
+            <w:r>
+              <w:t>10</w:t>
+            </w:r>
+          </w:p>
+        </w:tc>
+        <w:tc>
+          <w:tcPr>
+            <w:tcW w:type="dxa" w:w="1728"/>
+          </w:tcPr>
+          <w:p>
+            <w:r>
+              <w:t>SB202190</w:t>
+            </w:r>
+          </w:p>
+        </w:tc>
+        <w:tc>
+          <w:tcPr>
+            <w:tcW w:type="dxa" w:w="1728"/>
+          </w:tcPr>
+          <w:p>
+            <w:r>
+              <w:t>10.0 uM</w:t>
+            </w:r>
+          </w:p>
+        </w:tc>
+        <w:tc>
+          <w:tcPr>
+            <w:tcW w:type="dxa" w:w="1728"/>
+          </w:tcPr>
+          <w:p>
+            <w:r>
+              <w:t>15.00</w:t>
+            </w:r>
+          </w:p>
+        </w:tc>
+        <w:tc>
+          <w:tcPr>
+            <w:tcW w:type="dxa" w:w="1728"/>
+          </w:tcPr>
+          <w:p>
+            <w:r>
+              <w:t>$1.56</w:t>
+            </w:r>
+          </w:p>
+        </w:tc>
+      </w:tr>
+      <w:tr>
+        <w:tc>
+          <w:tcPr>
+            <w:tcW w:type="dxa" w:w="1728"/>
+          </w:tcPr>
+          <w:p>
+            <w:r>
+              <w:t>11</w:t>
+            </w:r>
+          </w:p>
+        </w:tc>
+        <w:tc>
+          <w:tcPr>
+            <w:tcW w:type="dxa" w:w="1728"/>
+          </w:tcPr>
+          <w:p>
+            <w:r>
+              <w:t>[Leu15]-Gastrin I</w:t>
+            </w:r>
+          </w:p>
+        </w:tc>
+        <w:tc>
+          <w:tcPr>
+            <w:tcW w:type="dxa" w:w="1728"/>
+          </w:tcPr>
+          <w:p>
+            <w:r>
+              <w:t>10.0 nM</w:t>
+            </w:r>
+          </w:p>
+        </w:tc>
+        <w:tc>
+          <w:tcPr>
+            <w:tcW w:type="dxa" w:w="1728"/>
+          </w:tcPr>
+          <w:p>
+            <w:r>
+              <w:t>5.00</w:t>
+            </w:r>
+          </w:p>
+        </w:tc>
+        <w:tc>
+          <w:tcPr>
+            <w:tcW w:type="dxa" w:w="1728"/>
+          </w:tcPr>
+          <w:p>
+            <w:r>
+              <w:t>$4.44</w:t>
+            </w:r>
+          </w:p>
+        </w:tc>
+      </w:tr>
+      <w:tr>
+        <w:tc>
+          <w:tcPr>
+            <w:tcW w:type="dxa" w:w="1728"/>
+          </w:tcPr>
+          <w:p>
+            <w:r>
+              <w:t>12</w:t>
+            </w:r>
+          </w:p>
+        </w:tc>
+        <w:tc>
+          <w:tcPr>
+            <w:tcW w:type="dxa" w:w="1728"/>
+          </w:tcPr>
+          <w:p>
+            <w:r>
+              <w:t>Glucagon</w:t>
+            </w:r>
+          </w:p>
+        </w:tc>
+        <w:tc>
+          <w:tcPr>
+            <w:tcW w:type="dxa" w:w="1728"/>
+          </w:tcPr>
+          <w:p>
+            <w:r>
+              <w:t>1.0 uM</w:t>
+            </w:r>
+          </w:p>
+        </w:tc>
+        <w:tc>
+          <w:tcPr>
+            <w:tcW w:type="dxa" w:w="1728"/>
+          </w:tcPr>
+          <w:p>
+            <w:r>
+              <w:t>15.00</w:t>
+            </w:r>
+          </w:p>
+        </w:tc>
+        <w:tc>
+          <w:tcPr>
+            <w:tcW w:type="dxa" w:w="1728"/>
+          </w:tcPr>
+          <w:p>
+            <w:r>
+              <w:t>$3.06</w:t>
+            </w:r>
+          </w:p>
+        </w:tc>
+      </w:tr>
+      <w:tr>
+        <w:tc>
+          <w:tcPr>
+            <w:tcW w:type="dxa" w:w="1728"/>
+          </w:tcPr>
+          <w:p>
+            <w:r>
+              <w:t>13</w:t>
+            </w:r>
+          </w:p>
+        </w:tc>
+        <w:tc>
+          <w:tcPr>
+            <w:tcW w:type="dxa" w:w="1728"/>
+          </w:tcPr>
+          <w:p>
+            <w:r>
+              <w:t>Ascorbate-2-phosphate</w:t>
+            </w:r>
+          </w:p>
+        </w:tc>
+        <w:tc>
+          <w:tcPr>
+            <w:tcW w:type="dxa" w:w="1728"/>
+          </w:tcPr>
+          <w:p>
+            <w:r>
+              <w:t>1.0 mM</w:t>
+            </w:r>
+          </w:p>
+        </w:tc>
+        <w:tc>
+          <w:tcPr>
+            <w:tcW w:type="dxa" w:w="1728"/>
+          </w:tcPr>
+          <w:p>
+            <w:r>
+              <w:t>75.00</w:t>
+            </w:r>
+          </w:p>
+        </w:tc>
+        <w:tc>
+          <w:tcPr>
+            <w:tcW w:type="dxa" w:w="1728"/>
+          </w:tcPr>
+          <w:p>
+            <w:r>
+              <w:t>$0.47</w:t>
+            </w:r>
+          </w:p>
+        </w:tc>
+      </w:tr>
+      <w:tr>
+        <w:tc>
+          <w:tcPr>
+            <w:tcW w:type="dxa" w:w="1728"/>
+          </w:tcPr>
+          <w:p>
+            <w:r>
+              <w:t>14</w:t>
+            </w:r>
+          </w:p>
+        </w:tc>
+        <w:tc>
+          <w:tcPr>
+            <w:tcW w:type="dxa" w:w="1728"/>
+          </w:tcPr>
+          <w:p>
+            <w:r>
+              <w:t>Nicotinamide</w:t>
+            </w:r>
+          </w:p>
+        </w:tc>
+        <w:tc>
+          <w:tcPr>
+            <w:tcW w:type="dxa" w:w="1728"/>
+          </w:tcPr>
+          <w:p>
+            <w:r>
+              <w:t>10.0 mM</w:t>
             </w:r>
           </w:p>
         </w:tc>
@@ -1292,6 +1836,16 @@
             </w:r>
           </w:p>
         </w:tc>
+        <w:tc>
+          <w:tcPr>
+            <w:tcW w:type="dxa" w:w="1728"/>
+          </w:tcPr>
+          <w:p>
+            <w:r>
+              <w:t>$1.17</w:t>
+            </w:r>
+          </w:p>
+        </w:tc>
       </w:tr>
       <w:tr>
         <w:tc>
@@ -1300,7 +1854,7 @@
           </w:tcPr>
           <w:p>
             <w:r>
-              <w:t>5</w:t>
+              <w:t>15</w:t>
             </w:r>
           </w:p>
         </w:tc>
@@ -1330,7 +1884,7 @@
           </w:tcPr>
           <w:p>
             <w:r>
-              <w:t>None None</w:t>
+              <w:t>150.00</w:t>
             </w:r>
           </w:p>
         </w:tc>
@@ -1340,527 +1894,7 @@
           </w:tcPr>
           <w:p>
             <w:r>
-              <w:t>150.00</w:t>
-            </w:r>
-          </w:p>
-        </w:tc>
-      </w:tr>
-      <w:tr>
-        <w:tc>
-          <w:tcPr>
-            <w:tcW w:type="dxa" w:w="1728"/>
-          </w:tcPr>
-          <w:p>
-            <w:r>
-              <w:t>6</w:t>
-            </w:r>
-          </w:p>
-        </w:tc>
-        <w:tc>
-          <w:tcPr>
-            <w:tcW w:type="dxa" w:w="1728"/>
-          </w:tcPr>
-          <w:p>
-            <w:r>
-              <w:t>AlbuMAX</w:t>
-            </w:r>
-          </w:p>
-        </w:tc>
-        <w:tc>
-          <w:tcPr>
-            <w:tcW w:type="dxa" w:w="1728"/>
-          </w:tcPr>
-          <w:p>
-            <w:r>
-              <w:t>1.0 mg/mL</w:t>
-            </w:r>
-          </w:p>
-        </w:tc>
-        <w:tc>
-          <w:tcPr>
-            <w:tcW w:type="dxa" w:w="1728"/>
-          </w:tcPr>
-          <w:p>
-            <w:r>
-              <w:t>100 mg/mL</w:t>
-            </w:r>
-          </w:p>
-        </w:tc>
-        <w:tc>
-          <w:tcPr>
-            <w:tcW w:type="dxa" w:w="1728"/>
-          </w:tcPr>
-          <w:p>
-            <w:r>
-              <w:t>150.00</w:t>
-            </w:r>
-          </w:p>
-        </w:tc>
-      </w:tr>
-      <w:tr>
-        <w:tc>
-          <w:tcPr>
-            <w:tcW w:type="dxa" w:w="1728"/>
-          </w:tcPr>
-          <w:p>
-            <w:r>
-              <w:t>7</w:t>
-            </w:r>
-          </w:p>
-        </w:tc>
-        <w:tc>
-          <w:tcPr>
-            <w:tcW w:type="dxa" w:w="1728"/>
-          </w:tcPr>
-          <w:p>
-            <w:r>
-              <w:t>Ascorbate-2-phosphate</w:t>
-            </w:r>
-          </w:p>
-        </w:tc>
-        <w:tc>
-          <w:tcPr>
-            <w:tcW w:type="dxa" w:w="1728"/>
-          </w:tcPr>
-          <w:p>
-            <w:r>
-              <w:t>200.0 uM</w:t>
-            </w:r>
-          </w:p>
-        </w:tc>
-        <w:tc>
-          <w:tcPr>
-            <w:tcW w:type="dxa" w:w="1728"/>
-          </w:tcPr>
-          <w:p>
-            <w:r>
-              <w:t>200 mM</w:t>
-            </w:r>
-          </w:p>
-        </w:tc>
-        <w:tc>
-          <w:tcPr>
-            <w:tcW w:type="dxa" w:w="1728"/>
-          </w:tcPr>
-          <w:p>
-            <w:r>
-              <w:t>15.00</w:t>
-            </w:r>
-          </w:p>
-        </w:tc>
-      </w:tr>
-      <w:tr>
-        <w:tc>
-          <w:tcPr>
-            <w:tcW w:type="dxa" w:w="1728"/>
-          </w:tcPr>
-          <w:p>
-            <w:r>
-              <w:t>8</w:t>
-            </w:r>
-          </w:p>
-        </w:tc>
-        <w:tc>
-          <w:tcPr>
-            <w:tcW w:type="dxa" w:w="1728"/>
-          </w:tcPr>
-          <w:p>
-            <w:r>
-              <w:t>Nicotinamide</w:t>
-            </w:r>
-          </w:p>
-        </w:tc>
-        <w:tc>
-          <w:tcPr>
-            <w:tcW w:type="dxa" w:w="1728"/>
-          </w:tcPr>
-          <w:p>
-            <w:r>
-              <w:t>10.0 mM</w:t>
-            </w:r>
-          </w:p>
-        </w:tc>
-        <w:tc>
-          <w:tcPr>
-            <w:tcW w:type="dxa" w:w="1728"/>
-          </w:tcPr>
-          <w:p>
-            <w:r>
-              <w:t>1 M</w:t>
-            </w:r>
-          </w:p>
-        </w:tc>
-        <w:tc>
-          <w:tcPr>
-            <w:tcW w:type="dxa" w:w="1728"/>
-          </w:tcPr>
-          <w:p>
-            <w:r>
-              <w:t>150.00</w:t>
-            </w:r>
-          </w:p>
-        </w:tc>
-      </w:tr>
-      <w:tr>
-        <w:tc>
-          <w:tcPr>
-            <w:tcW w:type="dxa" w:w="1728"/>
-          </w:tcPr>
-          <w:p>
-            <w:r>
-              <w:t>9</w:t>
-            </w:r>
-          </w:p>
-        </w:tc>
-        <w:tc>
-          <w:tcPr>
-            <w:tcW w:type="dxa" w:w="1728"/>
-          </w:tcPr>
-          <w:p>
-            <w:r>
-              <w:t>SB202190</w:t>
-            </w:r>
-          </w:p>
-        </w:tc>
-        <w:tc>
-          <w:tcPr>
-            <w:tcW w:type="dxa" w:w="1728"/>
-          </w:tcPr>
-          <w:p>
-            <w:r>
-              <w:t>10.0 uM</w:t>
-            </w:r>
-          </w:p>
-        </w:tc>
-        <w:tc>
-          <w:tcPr>
-            <w:tcW w:type="dxa" w:w="1728"/>
-          </w:tcPr>
-          <w:p>
-            <w:r>
-              <w:t>10 mM</w:t>
-            </w:r>
-          </w:p>
-        </w:tc>
-        <w:tc>
-          <w:tcPr>
-            <w:tcW w:type="dxa" w:w="1728"/>
-          </w:tcPr>
-          <w:p>
-            <w:r>
-              <w:t>15.00</w:t>
-            </w:r>
-          </w:p>
-        </w:tc>
-      </w:tr>
-      <w:tr>
-        <w:tc>
-          <w:tcPr>
-            <w:tcW w:type="dxa" w:w="1728"/>
-          </w:tcPr>
-          <w:p>
-            <w:r>
-              <w:t>10</w:t>
-            </w:r>
-          </w:p>
-        </w:tc>
-        <w:tc>
-          <w:tcPr>
-            <w:tcW w:type="dxa" w:w="1728"/>
-          </w:tcPr>
-          <w:p>
-            <w:r>
-              <w:t>KGF</w:t>
-            </w:r>
-          </w:p>
-        </w:tc>
-        <w:tc>
-          <w:tcPr>
-            <w:tcW w:type="dxa" w:w="1728"/>
-          </w:tcPr>
-          <w:p>
-            <w:r>
-              <w:t>50.0 ng/mL</w:t>
-            </w:r>
-          </w:p>
-        </w:tc>
-        <w:tc>
-          <w:tcPr>
-            <w:tcW w:type="dxa" w:w="1728"/>
-          </w:tcPr>
-          <w:p>
-            <w:r>
-              <w:t>100 ug/mL</w:t>
-            </w:r>
-          </w:p>
-        </w:tc>
-        <w:tc>
-          <w:tcPr>
-            <w:tcW w:type="dxa" w:w="1728"/>
-          </w:tcPr>
-          <w:p>
-            <w:r>
-              <w:t>7.50</w:t>
-            </w:r>
-          </w:p>
-        </w:tc>
-      </w:tr>
-      <w:tr>
-        <w:tc>
-          <w:tcPr>
-            <w:tcW w:type="dxa" w:w="1728"/>
-          </w:tcPr>
-          <w:p>
-            <w:r>
-              <w:t>11</w:t>
-            </w:r>
-          </w:p>
-        </w:tc>
-        <w:tc>
-          <w:tcPr>
-            <w:tcW w:type="dxa" w:w="1728"/>
-          </w:tcPr>
-          <w:p>
-            <w:r>
-              <w:t>EGF</w:t>
-            </w:r>
-          </w:p>
-        </w:tc>
-        <w:tc>
-          <w:tcPr>
-            <w:tcW w:type="dxa" w:w="1728"/>
-          </w:tcPr>
-          <w:p>
-            <w:r>
-              <w:t>50.0 ng/mL</w:t>
-            </w:r>
-          </w:p>
-        </w:tc>
-        <w:tc>
-          <w:tcPr>
-            <w:tcW w:type="dxa" w:w="1728"/>
-          </w:tcPr>
-          <w:p>
-            <w:r>
-              <w:t>100 ug/mL</w:t>
-            </w:r>
-          </w:p>
-        </w:tc>
-        <w:tc>
-          <w:tcPr>
-            <w:tcW w:type="dxa" w:w="1728"/>
-          </w:tcPr>
-          <w:p>
-            <w:r>
-              <w:t>7.50</w:t>
-            </w:r>
-          </w:p>
-        </w:tc>
-      </w:tr>
-      <w:tr>
-        <w:tc>
-          <w:tcPr>
-            <w:tcW w:type="dxa" w:w="1728"/>
-          </w:tcPr>
-          <w:p>
-            <w:r>
-              <w:t>12</w:t>
-            </w:r>
-          </w:p>
-        </w:tc>
-        <w:tc>
-          <w:tcPr>
-            <w:tcW w:type="dxa" w:w="1728"/>
-          </w:tcPr>
-          <w:p>
-            <w:r>
-              <w:t>Noggin</w:t>
-            </w:r>
-          </w:p>
-        </w:tc>
-        <w:tc>
-          <w:tcPr>
-            <w:tcW w:type="dxa" w:w="1728"/>
-          </w:tcPr>
-          <w:p>
-            <w:r>
-              <w:t>100.0 ng/mL</w:t>
-            </w:r>
-          </w:p>
-        </w:tc>
-        <w:tc>
-          <w:tcPr>
-            <w:tcW w:type="dxa" w:w="1728"/>
-          </w:tcPr>
-          <w:p>
-            <w:r>
-              <w:t>100 ug/mL</w:t>
-            </w:r>
-          </w:p>
-        </w:tc>
-        <w:tc>
-          <w:tcPr>
-            <w:tcW w:type="dxa" w:w="1728"/>
-          </w:tcPr>
-          <w:p>
-            <w:r>
-              <w:t>15.00</w:t>
-            </w:r>
-          </w:p>
-        </w:tc>
-      </w:tr>
-      <w:tr>
-        <w:tc>
-          <w:tcPr>
-            <w:tcW w:type="dxa" w:w="1728"/>
-          </w:tcPr>
-          <w:p>
-            <w:r>
-              <w:t>13</w:t>
-            </w:r>
-          </w:p>
-        </w:tc>
-        <w:tc>
-          <w:tcPr>
-            <w:tcW w:type="dxa" w:w="1728"/>
-          </w:tcPr>
-          <w:p>
-            <w:r>
-              <w:t>R-spondin I</w:t>
-            </w:r>
-          </w:p>
-        </w:tc>
-        <w:tc>
-          <w:tcPr>
-            <w:tcW w:type="dxa" w:w="1728"/>
-          </w:tcPr>
-          <w:p>
-            <w:r>
-              <w:t>1.0 ug/mL</w:t>
-            </w:r>
-          </w:p>
-        </w:tc>
-        <w:tc>
-          <w:tcPr>
-            <w:tcW w:type="dxa" w:w="1728"/>
-          </w:tcPr>
-          <w:p>
-            <w:r>
-              <w:t>100 ug/mL</w:t>
-            </w:r>
-          </w:p>
-        </w:tc>
-        <w:tc>
-          <w:tcPr>
-            <w:tcW w:type="dxa" w:w="1728"/>
-          </w:tcPr>
-          <w:p>
-            <w:r>
-              <w:t>150.00</w:t>
-            </w:r>
-          </w:p>
-        </w:tc>
-      </w:tr>
-      <w:tr>
-        <w:tc>
-          <w:tcPr>
-            <w:tcW w:type="dxa" w:w="1728"/>
-          </w:tcPr>
-          <w:p>
-            <w:r>
-              <w:t>14</w:t>
-            </w:r>
-          </w:p>
-        </w:tc>
-        <w:tc>
-          <w:tcPr>
-            <w:tcW w:type="dxa" w:w="1728"/>
-          </w:tcPr>
-          <w:p>
-            <w:r>
-              <w:t>A83-01</w:t>
-            </w:r>
-          </w:p>
-        </w:tc>
-        <w:tc>
-          <w:tcPr>
-            <w:tcW w:type="dxa" w:w="1728"/>
-          </w:tcPr>
-          <w:p>
-            <w:r>
-              <w:t>500.0 nM</w:t>
-            </w:r>
-          </w:p>
-        </w:tc>
-        <w:tc>
-          <w:tcPr>
-            <w:tcW w:type="dxa" w:w="1728"/>
-          </w:tcPr>
-          <w:p>
-            <w:r>
-              <w:t>1.5000000000000002 mM</w:t>
-            </w:r>
-          </w:p>
-        </w:tc>
-        <w:tc>
-          <w:tcPr>
-            <w:tcW w:type="dxa" w:w="1728"/>
-          </w:tcPr>
-          <w:p>
-            <w:r>
-              <w:t>5.00</w:t>
-            </w:r>
-          </w:p>
-        </w:tc>
-      </w:tr>
-      <w:tr>
-        <w:tc>
-          <w:tcPr>
-            <w:tcW w:type="dxa" w:w="1728"/>
-          </w:tcPr>
-          <w:p>
-            <w:r>
-              <w:t>15</w:t>
-            </w:r>
-          </w:p>
-        </w:tc>
-        <w:tc>
-          <w:tcPr>
-            <w:tcW w:type="dxa" w:w="1728"/>
-          </w:tcPr>
-          <w:p>
-            <w:r>
-              <w:t>[Leu15]-Gastrin I</w:t>
-            </w:r>
-          </w:p>
-        </w:tc>
-        <w:tc>
-          <w:tcPr>
-            <w:tcW w:type="dxa" w:w="1728"/>
-          </w:tcPr>
-          <w:p>
-            <w:r>
-              <w:t>10.0 nM</w:t>
-            </w:r>
-          </w:p>
-        </w:tc>
-        <w:tc>
-          <w:tcPr>
-            <w:tcW w:type="dxa" w:w="1728"/>
-          </w:tcPr>
-          <w:p>
-            <w:r>
-              <w:t>0.029999999999999995 mM</w:t>
-            </w:r>
-          </w:p>
-        </w:tc>
-        <w:tc>
-          <w:tcPr>
-            <w:tcW w:type="dxa" w:w="1728"/>
-          </w:tcPr>
-          <w:p>
-            <w:r>
-              <w:t>5.00</w:t>
+              <w:t>N/A</w:t>
             </w:r>
           </w:p>
         </w:tc>
@@ -1882,7 +1916,7 @@
           </w:tcPr>
           <w:p>
             <w:r>
-              <w:t>Glucagon</w:t>
+              <w:t>AlbuMAX</w:t>
             </w:r>
           </w:p>
         </w:tc>
@@ -1892,7 +1926,7 @@
           </w:tcPr>
           <w:p>
             <w:r>
-              <w:t>14.0 nM</w:t>
+              <w:t>1:100 dilution</w:t>
             </w:r>
           </w:p>
         </w:tc>
@@ -1902,7 +1936,7 @@
           </w:tcPr>
           <w:p>
             <w:r>
-              <w:t>0.042 mM</w:t>
+              <w:t>150.00</w:t>
             </w:r>
           </w:p>
         </w:tc>
@@ -1912,7 +1946,7 @@
           </w:tcPr>
           <w:p>
             <w:r>
-              <w:t>5.00</w:t>
+              <w:t>$1.38</w:t>
             </w:r>
           </w:p>
         </w:tc>
@@ -1954,7 +1988,7 @@
           </w:tcPr>
           <w:p>
             <w:r>
-              <w:t>100 ug/mL</w:t>
+              <w:t>7.50</w:t>
             </w:r>
           </w:p>
         </w:tc>
@@ -1964,7 +1998,7 @@
           </w:tcPr>
           <w:p>
             <w:r>
-              <w:t>7.50</w:t>
+              <w:t>$3.26</w:t>
             </w:r>
           </w:p>
         </w:tc>
@@ -1998,1133 +2032,18 @@
     </w:p>
     <w:p>
       <w:r>
-        <w:br w:type="page"/>
-      </w:r>
-    </w:p>
-    <w:p>
-      <w:pPr>
-        <w:pStyle w:val="Heading1"/>
-      </w:pPr>
-      <w:r>
-        <w:t>Appendix: Detailed Calculations</w:t>
-      </w:r>
-    </w:p>
-    <w:p>
-      <w:pPr>
-        <w:pStyle w:val="Heading2"/>
-      </w:pPr>
-      <w:r>
-        <w:t>Gentamicin</w:t>
+        <w:br/>
+        <w:t>**Total Cost:**</w:t>
       </w:r>
     </w:p>
     <w:p>
       <w:r>
-        <w:rPr>
-          <w:b/>
-        </w:rPr>
-        <w:t>Stock Solution Preparation:</w:t>
-        <w:br/>
-      </w:r>
-      <w:r>
-        <w:t>- Initial Weight: 10.00 mg</w:t>
-        <w:br/>
-      </w:r>
-      <w:r>
-        <w:t>- Solvent: Water</w:t>
-        <w:br/>
-      </w:r>
-      <w:r>
-        <w:t>- Desired Stock Concentration: 10.00 mg/mL</w:t>
-        <w:br/>
-      </w:r>
-      <w:r>
-        <w:t>- Volume to Add: 1.00 mL</w:t>
-        <w:br/>
-      </w:r>
-      <w:r>
-        <w:rPr>
-          <w:b/>
-        </w:rPr>
-        <w:t>Calculations:</w:t>
-        <w:br/>
-      </w:r>
-      <w:r>
-        <w:t>Volume (mL) = Mass (mg) / Concentration (mg/mL)</w:t>
-        <w:br/>
-        <w:t>Volume (mL) = 10.00 mg / 10.00 mg/mL = 1.00 mL</w:t>
-        <w:br/>
-      </w:r>
-      <w:r>
-        <w:rPr>
-          <w:b/>
-        </w:rPr>
-        <w:t>Media Preparation:</w:t>
-        <w:br/>
-      </w:r>
-      <w:r>
-        <w:t>- Volume to Add: 75.00 μL</w:t>
-        <w:br/>
-      </w:r>
-      <w:r>
-        <w:rPr>
-          <w:b/>
-        </w:rPr>
-        <w:t>Calculations:</w:t>
-        <w:br/>
-      </w:r>
-      <w:r>
-        <w:t>Volume (μL) = (Desired Conc × Final Volume (mL) × 1000) / Stock Conc</w:t>
-        <w:br/>
-        <w:t>Volume (μL) = (50.0 ug/mL × 15 mL × 1000) / 10 mg/mL</w:t>
-        <w:br/>
-        <w:t>Volume (μL) = (5.000000e+01 × 15 × 1000) / 1.000000e+04</w:t>
-        <w:br/>
-        <w:t>Volume (μL) = 75.00 μL</w:t>
-        <w:br/>
-      </w:r>
-    </w:p>
-    <w:p>
-      <w:pPr>
-        <w:pStyle w:val="Heading2"/>
-      </w:pPr>
-      <w:r>
-        <w:t>Streptomycin</w:t>
+        <w:t>- Total Cost of Media: $116.10</w:t>
       </w:r>
     </w:p>
     <w:p>
       <w:r>
-        <w:rPr>
-          <w:b/>
-        </w:rPr>
-        <w:t>Stock Solution Preparation:</w:t>
-        <w:br/>
-      </w:r>
-      <w:r>
-        <w:t>- Initial Weight: 10000.00 ug</w:t>
-        <w:br/>
-      </w:r>
-      <w:r>
-        <w:t>- Solvent: Water</w:t>
-        <w:br/>
-      </w:r>
-      <w:r>
-        <w:t>- Desired Stock Concentration: 10000.00 ug/mL</w:t>
-        <w:br/>
-      </w:r>
-      <w:r>
-        <w:t>- Volume to Add: 1.00 mL</w:t>
-        <w:br/>
-      </w:r>
-      <w:r>
-        <w:rPr>
-          <w:b/>
-        </w:rPr>
-        <w:t>Calculations:</w:t>
-        <w:br/>
-      </w:r>
-      <w:r>
-        <w:t>Volume (mL) = Mass (mg) / Concentration (mg/mL)</w:t>
-        <w:br/>
-        <w:t>Volume (mL) = 10.00 mg / 10.00 mg/mL = 1.00 mL</w:t>
-        <w:br/>
-      </w:r>
-      <w:r>
-        <w:rPr>
-          <w:b/>
-        </w:rPr>
-        <w:t>Media Preparation:</w:t>
-        <w:br/>
-      </w:r>
-      <w:r>
-        <w:t>- Volume to Add: 150.00 μL</w:t>
-        <w:br/>
-      </w:r>
-      <w:r>
-        <w:rPr>
-          <w:b/>
-        </w:rPr>
-        <w:t>Calculations:</w:t>
-        <w:br/>
-      </w:r>
-      <w:r>
-        <w:t>Volume (μL) = (Desired Conc × Final Volume (mL) × 1000) / Stock Conc</w:t>
-        <w:br/>
-        <w:t>Volume (μL) = (100.0 ug/mL × 15 mL × 1000) / 10000 ug/mL</w:t>
-        <w:br/>
-        <w:t>Volume (μL) = (1.000000e+02 × 15 × 1000) / 1.000000e+04</w:t>
-        <w:br/>
-        <w:t>Volume (μL) = 150.00 μL</w:t>
-        <w:br/>
-      </w:r>
-    </w:p>
-    <w:p>
-      <w:pPr>
-        <w:pStyle w:val="Heading2"/>
-      </w:pPr>
-      <w:r>
-        <w:t>Noggin</w:t>
-      </w:r>
-    </w:p>
-    <w:p>
-      <w:r>
-        <w:rPr>
-          <w:b/>
-        </w:rPr>
-        <w:t>Stock Solution Preparation:</w:t>
-        <w:br/>
-      </w:r>
-      <w:r>
-        <w:t>- Initial Weight: 50.00 ug</w:t>
-        <w:br/>
-      </w:r>
-      <w:r>
-        <w:t>- Solvent: PBS with 0.1% BSA</w:t>
-        <w:br/>
-      </w:r>
-      <w:r>
-        <w:t>- Desired Stock Concentration: 100.00 ug/mL</w:t>
-        <w:br/>
-      </w:r>
-      <w:r>
-        <w:t>- Volume to Add: 0.50 mL</w:t>
-        <w:br/>
-      </w:r>
-      <w:r>
-        <w:rPr>
-          <w:b/>
-        </w:rPr>
-        <w:t>Calculations:</w:t>
-        <w:br/>
-      </w:r>
-      <w:r>
-        <w:t>Volume (mL) = Mass (mg) / Concentration (mg/mL)</w:t>
-        <w:br/>
-        <w:t>Volume (mL) = 0.05 mg / 0.10 mg/mL = 0.50 mL</w:t>
-        <w:br/>
-      </w:r>
-      <w:r>
-        <w:rPr>
-          <w:b/>
-        </w:rPr>
-        <w:t>Media Preparation:</w:t>
-        <w:br/>
-      </w:r>
-      <w:r>
-        <w:t>- Volume to Add: 15.00 μL</w:t>
-        <w:br/>
-      </w:r>
-      <w:r>
-        <w:rPr>
-          <w:b/>
-        </w:rPr>
-        <w:t>Calculations:</w:t>
-        <w:br/>
-      </w:r>
-      <w:r>
-        <w:t>Volume (μL) = (Desired Conc × Final Volume (mL) × 1000) / Stock Conc</w:t>
-        <w:br/>
-        <w:t>Volume (μL) = (100.0 ng/mL × 15 mL × 1000) / 100 ug/mL</w:t>
-        <w:br/>
-        <w:t>Volume (μL) = (1.000000e-01 × 15 × 1000) / 1.000000e+02</w:t>
-        <w:br/>
-        <w:t>Volume (μL) = 15.00 μL</w:t>
-        <w:br/>
-      </w:r>
-    </w:p>
-    <w:p>
-      <w:pPr>
-        <w:pStyle w:val="Heading2"/>
-      </w:pPr>
-      <w:r>
-        <w:t>Ascorbate-2-phosphate</w:t>
-      </w:r>
-    </w:p>
-    <w:p>
-      <w:r>
-        <w:rPr>
-          <w:b/>
-        </w:rPr>
-        <w:t>Stock Solution Preparation:</w:t>
-        <w:br/>
-      </w:r>
-      <w:r>
-        <w:t>- Initial Weight: 0.77 g</w:t>
-        <w:br/>
-      </w:r>
-      <w:r>
-        <w:t>- Solvent: Water</w:t>
-        <w:br/>
-      </w:r>
-      <w:r>
-        <w:t>- Desired Stock Concentration: 200.00 mM</w:t>
-        <w:br/>
-      </w:r>
-      <w:r>
-        <w:t>- Volume to Add: 15.00 mL</w:t>
-        <w:br/>
-      </w:r>
-      <w:r>
-        <w:rPr>
-          <w:b/>
-        </w:rPr>
-        <w:t>Calculations:</w:t>
-        <w:br/>
-      </w:r>
-      <w:r>
-        <w:t>Moles = Mass (g) / Molecular Weight (g/mol)</w:t>
-        <w:br/>
-        <w:t>Moles = 0.774300 g / 258.10 g/mol = 0.003000 mol</w:t>
-        <w:br/>
-        <w:t>Volume (L) = Moles / Concentration (M)</w:t>
-        <w:br/>
-        <w:t>Volume (L) = 0.003000 mol / 2.000000e-01 M = 0.015000 L</w:t>
-        <w:br/>
-        <w:t>Volume (mL) = 0.015000 L * 1000 = 15.00 mL</w:t>
-        <w:br/>
-      </w:r>
-      <w:r>
-        <w:rPr>
-          <w:b/>
-        </w:rPr>
-        <w:t>Media Preparation:</w:t>
-        <w:br/>
-      </w:r>
-      <w:r>
-        <w:t>- Volume to Add: 15.00 μL</w:t>
-        <w:br/>
-      </w:r>
-      <w:r>
-        <w:rPr>
-          <w:b/>
-        </w:rPr>
-        <w:t>Calculations:</w:t>
-        <w:br/>
-      </w:r>
-      <w:r>
-        <w:t>Volume (μL) = (Desired Conc × Final Volume (mL) × 1000) / Stock Conc</w:t>
-        <w:br/>
-        <w:t>Volume (μL) = (200.0 uM × 15 mL × 1000) / 200 mM</w:t>
-        <w:br/>
-        <w:t>Volume (μL) = (2.000000e-04 × 15 × 1000) / 2.000000e-01</w:t>
-        <w:br/>
-        <w:t>Volume (μL) = 15.00 μL</w:t>
-        <w:br/>
-      </w:r>
-    </w:p>
-    <w:p>
-      <w:pPr>
-        <w:pStyle w:val="Heading2"/>
-      </w:pPr>
-      <w:r>
-        <w:t>Nicotinamide</w:t>
-      </w:r>
-    </w:p>
-    <w:p>
-      <w:r>
-        <w:rPr>
-          <w:b/>
-        </w:rPr>
-        <w:t>Stock Solution Preparation:</w:t>
-        <w:br/>
-      </w:r>
-      <w:r>
-        <w:t>- Initial Weight: 1.83 g</w:t>
-        <w:br/>
-      </w:r>
-      <w:r>
-        <w:t>- Solvent: Water</w:t>
-        <w:br/>
-      </w:r>
-      <w:r>
-        <w:t>- Desired Stock Concentration: 1.00 M</w:t>
-        <w:br/>
-      </w:r>
-      <w:r>
-        <w:t>- Volume to Add: 15.00 mL</w:t>
-        <w:br/>
-      </w:r>
-      <w:r>
-        <w:rPr>
-          <w:b/>
-        </w:rPr>
-        <w:t>Calculations:</w:t>
-        <w:br/>
-      </w:r>
-      <w:r>
-        <w:t>Moles = Mass (g) / Molecular Weight (g/mol)</w:t>
-        <w:br/>
-        <w:t>Moles = 1.831800 g / 122.12 g/mol = 0.015000 mol</w:t>
-        <w:br/>
-        <w:t>Volume (L) = Moles / Concentration (M)</w:t>
-        <w:br/>
-        <w:t>Volume (L) = 0.015000 mol / 1.000000e+00 M = 0.015000 L</w:t>
-        <w:br/>
-        <w:t>Volume (mL) = 0.015000 L * 1000 = 15.00 mL</w:t>
-        <w:br/>
-      </w:r>
-      <w:r>
-        <w:rPr>
-          <w:b/>
-        </w:rPr>
-        <w:t>Media Preparation:</w:t>
-        <w:br/>
-      </w:r>
-      <w:r>
-        <w:t>- Volume to Add: 150.00 μL</w:t>
-        <w:br/>
-      </w:r>
-      <w:r>
-        <w:rPr>
-          <w:b/>
-        </w:rPr>
-        <w:t>Calculations:</w:t>
-        <w:br/>
-      </w:r>
-      <w:r>
-        <w:t>Volume (μL) = (Desired Conc × Final Volume (mL) × 1000) / Stock Conc</w:t>
-        <w:br/>
-        <w:t>Volume (μL) = (10.0 mM × 15 mL × 1000) / 1 M</w:t>
-        <w:br/>
-        <w:t>Volume (μL) = (1.000000e-02 × 15 × 1000) / 1.000000e+00</w:t>
-        <w:br/>
-        <w:t>Volume (μL) = 150.00 μL</w:t>
-        <w:br/>
-      </w:r>
-    </w:p>
-    <w:p>
-      <w:pPr>
-        <w:pStyle w:val="Heading2"/>
-      </w:pPr>
-      <w:r>
-        <w:t>SB202190</w:t>
-      </w:r>
-    </w:p>
-    <w:p>
-      <w:r>
-        <w:rPr>
-          <w:b/>
-        </w:rPr>
-        <w:t>Stock Solution Preparation:</w:t>
-        <w:br/>
-      </w:r>
-      <w:r>
-        <w:t>- Initial Weight: 5.00 mg</w:t>
-        <w:br/>
-      </w:r>
-      <w:r>
-        <w:t>- Solvent: DMSO</w:t>
-        <w:br/>
-      </w:r>
-      <w:r>
-        <w:t>- Desired Stock Concentration: 10.00 mM</w:t>
-        <w:br/>
-      </w:r>
-      <w:r>
-        <w:t>- Volume to Add: 1.32 mL</w:t>
-        <w:br/>
-      </w:r>
-      <w:r>
-        <w:rPr>
-          <w:b/>
-        </w:rPr>
-        <w:t>Calculations:</w:t>
-        <w:br/>
-      </w:r>
-      <w:r>
-        <w:t>Moles = Mass (g) / Molecular Weight (g/mol)</w:t>
-        <w:br/>
-        <w:t>Moles = 0.005000 g / 377.40 g/mol = 0.000013 mol</w:t>
-        <w:br/>
-        <w:t>Volume (L) = Moles / Concentration (M)</w:t>
-        <w:br/>
-        <w:t>Volume (L) = 0.000013 mol / 1.000000e-02 M = 0.001325 L</w:t>
-        <w:br/>
-        <w:t>Volume (mL) = 0.001325 L * 1000 = 1.32 mL</w:t>
-        <w:br/>
-      </w:r>
-      <w:r>
-        <w:rPr>
-          <w:b/>
-        </w:rPr>
-        <w:t>Media Preparation:</w:t>
-        <w:br/>
-      </w:r>
-      <w:r>
-        <w:t>- Volume to Add: 15.00 μL</w:t>
-        <w:br/>
-      </w:r>
-      <w:r>
-        <w:rPr>
-          <w:b/>
-        </w:rPr>
-        <w:t>Calculations:</w:t>
-        <w:br/>
-      </w:r>
-      <w:r>
-        <w:t>Volume (μL) = (Desired Conc × Final Volume (mL) × 1000) / Stock Conc</w:t>
-        <w:br/>
-        <w:t>Volume (μL) = (10.0 uM × 15 mL × 1000) / 10 mM</w:t>
-        <w:br/>
-        <w:t>Volume (μL) = (1.000000e-05 × 15 × 1000) / 1.000000e-02</w:t>
-        <w:br/>
-        <w:t>Volume (μL) = 15.00 μL</w:t>
-        <w:br/>
-      </w:r>
-    </w:p>
-    <w:p>
-      <w:pPr>
-        <w:pStyle w:val="Heading2"/>
-      </w:pPr>
-      <w:r>
-        <w:t>A83-01</w:t>
-      </w:r>
-    </w:p>
-    <w:p>
-      <w:r>
-        <w:rPr>
-          <w:b/>
-        </w:rPr>
-        <w:t>Stock Solution Preparation:</w:t>
-        <w:br/>
-      </w:r>
-      <w:r>
-        <w:t>- Initial Weight: 5.00 mg</w:t>
-        <w:br/>
-      </w:r>
-      <w:r>
-        <w:t>- Solvent: DMSO</w:t>
-        <w:br/>
-      </w:r>
-      <w:r>
-        <w:t>- Desired Stock Concentration: 1.50 mM</w:t>
-        <w:br/>
-      </w:r>
-      <w:r>
-        <w:t>- Volume to Add: 10.67 mL</w:t>
-        <w:br/>
-      </w:r>
-      <w:r>
-        <w:rPr>
-          <w:b/>
-        </w:rPr>
-        <w:t>Calculations:</w:t>
-        <w:br/>
-      </w:r>
-      <w:r>
-        <w:t>Moles = Mass (g) / Molecular Weight (g/mol)</w:t>
-        <w:br/>
-        <w:t>Moles = 0.005000 g / 312.30 g/mol = 0.000016 mol</w:t>
-        <w:br/>
-        <w:t>Volume (L) = Moles / Concentration (M)</w:t>
-        <w:br/>
-        <w:t>Volume (L) = 0.000016 mol / 1.500000e-03 M = 0.010673 L</w:t>
-        <w:br/>
-        <w:t>Volume (mL) = 0.010673 L * 1000 = 10.67 mL</w:t>
-        <w:br/>
-      </w:r>
-      <w:r>
-        <w:rPr>
-          <w:b/>
-        </w:rPr>
-        <w:t>Media Preparation:</w:t>
-        <w:br/>
-      </w:r>
-      <w:r>
-        <w:t>- Volume to Add: 5.00 μL</w:t>
-        <w:br/>
-      </w:r>
-      <w:r>
-        <w:rPr>
-          <w:b/>
-        </w:rPr>
-        <w:t>Calculations:</w:t>
-        <w:br/>
-      </w:r>
-      <w:r>
-        <w:t>Volume (μL) = (Desired Conc × Final Volume (mL) × 1000) / Stock Conc</w:t>
-        <w:br/>
-        <w:t>Volume (μL) = (500.0 nM × 15 mL × 1000) / 1.5000000000000002 mM</w:t>
-        <w:br/>
-        <w:t>Volume (μL) = (5.000000e-07 × 15 × 1000) / 1.500000e-03</w:t>
-        <w:br/>
-        <w:t>Volume (μL) = 5.00 μL</w:t>
-        <w:br/>
-      </w:r>
-    </w:p>
-    <w:p>
-      <w:pPr>
-        <w:pStyle w:val="Heading2"/>
-      </w:pPr>
-      <w:r>
-        <w:t>AlbuMAX</w:t>
-      </w:r>
-    </w:p>
-    <w:p>
-      <w:r>
-        <w:rPr>
-          <w:b/>
-        </w:rPr>
-        <w:t>Stock Solution Preparation:</w:t>
-        <w:br/>
-      </w:r>
-      <w:r>
-        <w:t>- Initial Weight: 1.50 g</w:t>
-        <w:br/>
-      </w:r>
-      <w:r>
-        <w:t>- Solvent: Water</w:t>
-        <w:br/>
-      </w:r>
-      <w:r>
-        <w:t>- Desired Stock Concentration: 100.00 mg/mL</w:t>
-        <w:br/>
-      </w:r>
-      <w:r>
-        <w:t>- Volume to Add: 15.00 mL</w:t>
-        <w:br/>
-      </w:r>
-      <w:r>
-        <w:rPr>
-          <w:b/>
-        </w:rPr>
-        <w:t>Calculations:</w:t>
-        <w:br/>
-      </w:r>
-      <w:r>
-        <w:t>Volume (mL) = Mass (mg) / Concentration (mg/mL)</w:t>
-        <w:br/>
-        <w:t>Volume (mL) = 1500.00 mg / 100.00 mg/mL = 15.00 mL</w:t>
-        <w:br/>
-      </w:r>
-      <w:r>
-        <w:rPr>
-          <w:b/>
-        </w:rPr>
-        <w:t>Media Preparation:</w:t>
-        <w:br/>
-      </w:r>
-      <w:r>
-        <w:t>- Volume to Add: 150.00 μL</w:t>
-        <w:br/>
-      </w:r>
-      <w:r>
-        <w:rPr>
-          <w:b/>
-        </w:rPr>
-        <w:t>Calculations:</w:t>
-        <w:br/>
-      </w:r>
-      <w:r>
-        <w:t>Volume (μL) = (Desired Conc × Final Volume (mL) × 1000) / Stock Conc</w:t>
-        <w:br/>
-        <w:t>Volume (μL) = (1.0 mg/mL × 15 mL × 1000) / 100 mg/mL</w:t>
-        <w:br/>
-        <w:t>Volume (μL) = (1.000000e+03 × 15 × 1000) / 1.000000e+05</w:t>
-        <w:br/>
-        <w:t>Volume (μL) = 150.00 μL</w:t>
-        <w:br/>
-      </w:r>
-    </w:p>
-    <w:p>
-      <w:pPr>
-        <w:pStyle w:val="Heading2"/>
-      </w:pPr>
-      <w:r>
-        <w:t>KGF</w:t>
-      </w:r>
-    </w:p>
-    <w:p>
-      <w:r>
-        <w:rPr>
-          <w:b/>
-        </w:rPr>
-        <w:t>Stock Solution Preparation:</w:t>
-        <w:br/>
-      </w:r>
-      <w:r>
-        <w:t>- Initial Weight: 10.00 ug</w:t>
-        <w:br/>
-      </w:r>
-      <w:r>
-        <w:t>- Solvent: 0.1% BSA in PBS</w:t>
-        <w:br/>
-      </w:r>
-      <w:r>
-        <w:t>- Desired Stock Concentration: 100.00 ug/mL</w:t>
-        <w:br/>
-      </w:r>
-      <w:r>
-        <w:t>- Volume to Add: 0.10 mL</w:t>
-        <w:br/>
-      </w:r>
-      <w:r>
-        <w:rPr>
-          <w:b/>
-        </w:rPr>
-        <w:t>Calculations:</w:t>
-        <w:br/>
-      </w:r>
-      <w:r>
-        <w:t>Volume (mL) = Mass (mg) / Concentration (mg/mL)</w:t>
-        <w:br/>
-        <w:t>Volume (mL) = 0.01 mg / 0.10 mg/mL = 0.10 mL</w:t>
-        <w:br/>
-      </w:r>
-      <w:r>
-        <w:rPr>
-          <w:b/>
-        </w:rPr>
-        <w:t>Media Preparation:</w:t>
-        <w:br/>
-      </w:r>
-      <w:r>
-        <w:t>- Volume to Add: 7.50 μL</w:t>
-        <w:br/>
-      </w:r>
-      <w:r>
-        <w:rPr>
-          <w:b/>
-        </w:rPr>
-        <w:t>Calculations:</w:t>
-        <w:br/>
-      </w:r>
-      <w:r>
-        <w:t>Volume (μL) = (Desired Conc × Final Volume (mL) × 1000) / Stock Conc</w:t>
-        <w:br/>
-        <w:t>Volume (μL) = (50.0 ng/mL × 15 mL × 1000) / 100 ug/mL</w:t>
-        <w:br/>
-        <w:t>Volume (μL) = (5.000000e-02 × 15 × 1000) / 1.000000e+02</w:t>
-        <w:br/>
-        <w:t>Volume (μL) = 7.50 μL</w:t>
-        <w:br/>
-      </w:r>
-    </w:p>
-    <w:p>
-      <w:pPr>
-        <w:pStyle w:val="Heading2"/>
-      </w:pPr>
-      <w:r>
-        <w:t>R-spondin I</w:t>
-      </w:r>
-    </w:p>
-    <w:p>
-      <w:r>
-        <w:rPr>
-          <w:b/>
-        </w:rPr>
-        <w:t>Stock Solution Preparation:</w:t>
-        <w:br/>
-      </w:r>
-      <w:r>
-        <w:t>- Initial Weight: 100.00 ug</w:t>
-        <w:br/>
-      </w:r>
-      <w:r>
-        <w:t>- Solvent: PBS</w:t>
-        <w:br/>
-      </w:r>
-      <w:r>
-        <w:t>- Desired Stock Concentration: 100.00 ug/mL</w:t>
-        <w:br/>
-      </w:r>
-      <w:r>
-        <w:t>- Volume to Add: 1.00 mL</w:t>
-        <w:br/>
-      </w:r>
-      <w:r>
-        <w:rPr>
-          <w:b/>
-        </w:rPr>
-        <w:t>Calculations:</w:t>
-        <w:br/>
-      </w:r>
-      <w:r>
-        <w:t>Volume (mL) = Mass (mg) / Concentration (mg/mL)</w:t>
-        <w:br/>
-        <w:t>Volume (mL) = 0.10 mg / 0.10 mg/mL = 1.00 mL</w:t>
-        <w:br/>
-      </w:r>
-      <w:r>
-        <w:rPr>
-          <w:b/>
-        </w:rPr>
-        <w:t>Media Preparation:</w:t>
-        <w:br/>
-      </w:r>
-      <w:r>
-        <w:t>- Volume to Add: 150.00 μL</w:t>
-        <w:br/>
-      </w:r>
-      <w:r>
-        <w:rPr>
-          <w:b/>
-        </w:rPr>
-        <w:t>Calculations:</w:t>
-        <w:br/>
-      </w:r>
-      <w:r>
-        <w:t>Volume (μL) = (Desired Conc × Final Volume (mL) × 1000) / Stock Conc</w:t>
-        <w:br/>
-        <w:t>Volume (μL) = (1.0 ug/mL × 15 mL × 1000) / 100 ug/mL</w:t>
-        <w:br/>
-        <w:t>Volume (μL) = (1.000000e+00 × 15 × 1000) / 1.000000e+02</w:t>
-        <w:br/>
-        <w:t>Volume (μL) = 150.00 μL</w:t>
-        <w:br/>
-      </w:r>
-    </w:p>
-    <w:p>
-      <w:pPr>
-        <w:pStyle w:val="Heading2"/>
-      </w:pPr>
-      <w:r>
-        <w:t>EGF</w:t>
-      </w:r>
-    </w:p>
-    <w:p>
-      <w:r>
-        <w:rPr>
-          <w:b/>
-        </w:rPr>
-        <w:t>Stock Solution Preparation:</w:t>
-        <w:br/>
-      </w:r>
-      <w:r>
-        <w:t>- Initial Weight: 200.00 ug</w:t>
-        <w:br/>
-      </w:r>
-      <w:r>
-        <w:t>- Solvent: PBS</w:t>
-        <w:br/>
-      </w:r>
-      <w:r>
-        <w:t>- Desired Stock Concentration: 100.00 ug/mL</w:t>
-        <w:br/>
-      </w:r>
-      <w:r>
-        <w:t>- Volume to Add: 2.00 mL</w:t>
-        <w:br/>
-      </w:r>
-      <w:r>
-        <w:rPr>
-          <w:b/>
-        </w:rPr>
-        <w:t>Calculations:</w:t>
-        <w:br/>
-      </w:r>
-      <w:r>
-        <w:t>Volume (mL) = Mass (mg) / Concentration (mg/mL)</w:t>
-        <w:br/>
-        <w:t>Volume (mL) = 0.20 mg / 0.10 mg/mL = 2.00 mL</w:t>
-        <w:br/>
-      </w:r>
-      <w:r>
-        <w:rPr>
-          <w:b/>
-        </w:rPr>
-        <w:t>Media Preparation:</w:t>
-        <w:br/>
-      </w:r>
-      <w:r>
-        <w:t>- Volume to Add: 7.50 μL</w:t>
-        <w:br/>
-      </w:r>
-      <w:r>
-        <w:rPr>
-          <w:b/>
-        </w:rPr>
-        <w:t>Calculations:</w:t>
-        <w:br/>
-      </w:r>
-      <w:r>
-        <w:t>Volume (μL) = (Desired Conc × Final Volume (mL) × 1000) / Stock Conc</w:t>
-        <w:br/>
-        <w:t>Volume (μL) = (50.0 ng/mL × 15 mL × 1000) / 100 ug/mL</w:t>
-        <w:br/>
-        <w:t>Volume (μL) = (5.000000e-02 × 15 × 1000) / 1.000000e+02</w:t>
-        <w:br/>
-        <w:t>Volume (μL) = 7.50 μL</w:t>
-        <w:br/>
-      </w:r>
-    </w:p>
-    <w:p>
-      <w:pPr>
-        <w:pStyle w:val="Heading2"/>
-      </w:pPr>
-      <w:r>
-        <w:t>[Leu15]-Gastrin I</w:t>
-      </w:r>
-    </w:p>
-    <w:p>
-      <w:r>
-        <w:rPr>
-          <w:b/>
-        </w:rPr>
-        <w:t>Stock Solution Preparation:</w:t>
-        <w:br/>
-      </w:r>
-      <w:r>
-        <w:t>- Initial Weight: 0.94 mg</w:t>
-        <w:br/>
-      </w:r>
-      <w:r>
-        <w:t>- Solvent: Water</w:t>
-        <w:br/>
-      </w:r>
-      <w:r>
-        <w:t>- Desired Stock Concentration: 0.03 mM</w:t>
-        <w:br/>
-      </w:r>
-      <w:r>
-        <w:t>- Volume to Add: 15.00 mL</w:t>
-        <w:br/>
-      </w:r>
-      <w:r>
-        <w:rPr>
-          <w:b/>
-        </w:rPr>
-        <w:t>Calculations:</w:t>
-        <w:br/>
-      </w:r>
-      <w:r>
-        <w:t>Moles = Mass (g) / Molecular Weight (g/mol)</w:t>
-        <w:br/>
-        <w:t>Moles = 0.000942 g / 2094.40 g/mol = 0.000000 mol</w:t>
-        <w:br/>
-        <w:t>Volume (L) = Moles / Concentration (M)</w:t>
-        <w:br/>
-        <w:t>Volume (L) = 0.000000 mol / 3.000000e-05 M = 0.015000 L</w:t>
-        <w:br/>
-        <w:t>Volume (mL) = 0.015000 L * 1000 = 15.00 mL</w:t>
-        <w:br/>
-      </w:r>
-      <w:r>
-        <w:rPr>
-          <w:b/>
-        </w:rPr>
-        <w:t>Media Preparation:</w:t>
-        <w:br/>
-      </w:r>
-      <w:r>
-        <w:t>- Volume to Add: 5.00 μL</w:t>
-        <w:br/>
-      </w:r>
-      <w:r>
-        <w:rPr>
-          <w:b/>
-        </w:rPr>
-        <w:t>Calculations:</w:t>
-        <w:br/>
-      </w:r>
-      <w:r>
-        <w:t>Volume (μL) = (Desired Conc × Final Volume (mL) × 1000) / Stock Conc</w:t>
-        <w:br/>
-        <w:t>Volume (μL) = (10.0 nM × 15 mL × 1000) / 0.029999999999999995 mM</w:t>
-        <w:br/>
-        <w:t>Volume (μL) = (1.000000e-08 × 15 × 1000) / 3.000000e-05</w:t>
-        <w:br/>
-        <w:t>Volume (μL) = 5.00 μL</w:t>
-        <w:br/>
-      </w:r>
-    </w:p>
-    <w:p>
-      <w:pPr>
-        <w:pStyle w:val="Heading2"/>
-      </w:pPr>
-      <w:r>
-        <w:t>Insulin</w:t>
-      </w:r>
-    </w:p>
-    <w:p>
-      <w:r>
-        <w:rPr>
-          <w:b/>
-        </w:rPr>
-        <w:t>Stock Solution Preparation:</w:t>
-        <w:br/>
-      </w:r>
-      <w:r>
-        <w:t>- Initial Weight: 100.00 mg</w:t>
-        <w:br/>
-      </w:r>
-      <w:r>
-        <w:t>- Solvent: 0.01 N HCl</w:t>
-        <w:br/>
-      </w:r>
-      <w:r>
-        <w:t>- Desired Stock Concentration: 10.00 mg/mL</w:t>
-        <w:br/>
-      </w:r>
-      <w:r>
-        <w:t>- Volume to Add: 10.00 mL</w:t>
-        <w:br/>
-      </w:r>
-      <w:r>
-        <w:rPr>
-          <w:b/>
-        </w:rPr>
-        <w:t>Calculations:</w:t>
-        <w:br/>
-      </w:r>
-      <w:r>
-        <w:t>Volume (mL) = Mass (mg) / Concentration (mg/mL)</w:t>
-        <w:br/>
-        <w:t>Volume (mL) = 100.00 mg / 10.00 mg/mL = 10.00 mL</w:t>
-        <w:br/>
-      </w:r>
-    </w:p>
-    <w:p>
-      <w:pPr>
-        <w:pStyle w:val="Heading2"/>
-      </w:pPr>
-      <w:r>
-        <w:t>Glucagon</w:t>
-      </w:r>
-    </w:p>
-    <w:p>
-      <w:r>
-        <w:rPr>
-          <w:b/>
-        </w:rPr>
-        <w:t>Stock Solution Preparation:</w:t>
-        <w:br/>
-      </w:r>
-      <w:r>
-        <w:t>- Initial Weight: 2.19 mg</w:t>
-        <w:br/>
-      </w:r>
-      <w:r>
-        <w:t>- Solvent: Water</w:t>
-        <w:br/>
-      </w:r>
-      <w:r>
-        <w:t>- Desired Stock Concentration: 0.04 mM</w:t>
-        <w:br/>
-      </w:r>
-      <w:r>
-        <w:t>- Volume to Add: 15.00 mL</w:t>
-        <w:br/>
-      </w:r>
-      <w:r>
-        <w:rPr>
-          <w:b/>
-        </w:rPr>
-        <w:t>Calculations:</w:t>
-        <w:br/>
-      </w:r>
-      <w:r>
-        <w:t>Moles = Mass (g) / Molecular Weight (g/mol)</w:t>
-        <w:br/>
-        <w:t>Moles = 0.002195 g / 3483.70 g/mol = 0.000001 mol</w:t>
-        <w:br/>
-        <w:t>Volume (L) = Moles / Concentration (M)</w:t>
-        <w:br/>
-        <w:t>Volume (L) = 0.000001 mol / 4.200000e-05 M = 0.015000 L</w:t>
-        <w:br/>
-        <w:t>Volume (mL) = 0.015000 L * 1000 = 15.00 mL</w:t>
-        <w:br/>
-      </w:r>
-      <w:r>
-        <w:rPr>
-          <w:b/>
-        </w:rPr>
-        <w:t>Media Preparation:</w:t>
-        <w:br/>
-      </w:r>
-      <w:r>
-        <w:t>- Volume to Add: 5.00 μL</w:t>
-        <w:br/>
-      </w:r>
-      <w:r>
-        <w:rPr>
-          <w:b/>
-        </w:rPr>
-        <w:t>Calculations:</w:t>
-        <w:br/>
-      </w:r>
-      <w:r>
-        <w:t>Volume (μL) = (Desired Conc × Final Volume (mL) × 1000) / Stock Conc</w:t>
-        <w:br/>
-        <w:t>Volume (μL) = (14.0 nM × 15 mL × 1000) / 0.042 mM</w:t>
-        <w:br/>
-        <w:t>Volume (μL) = (1.400000e-08 × 15 × 1000) / 4.200000e-05</w:t>
-        <w:br/>
-        <w:t>Volume (μL) = 5.00 μL</w:t>
-        <w:br/>
-      </w:r>
-    </w:p>
-    <w:p>
-      <w:pPr>
-        <w:pStyle w:val="Heading2"/>
-      </w:pPr>
-      <w:r>
-        <w:t>Wnt3a</w:t>
-      </w:r>
-    </w:p>
-    <w:p>
-      <w:r>
-        <w:rPr>
-          <w:b/>
-        </w:rPr>
-        <w:t>Stock Solution Preparation:</w:t>
-        <w:br/>
-      </w:r>
-      <w:r>
-        <w:t>- Initial Weight: 100.00 ug</w:t>
-        <w:br/>
-      </w:r>
-      <w:r>
-        <w:t>- Solvent: PBS</w:t>
-        <w:br/>
-      </w:r>
-      <w:r>
-        <w:t>- Desired Stock Concentration: 100.00 ug/mL</w:t>
-        <w:br/>
-      </w:r>
-      <w:r>
-        <w:t>- Volume to Add: 1.00 mL</w:t>
-        <w:br/>
-      </w:r>
-      <w:r>
-        <w:rPr>
-          <w:b/>
-        </w:rPr>
-        <w:t>Calculations:</w:t>
-        <w:br/>
-      </w:r>
-      <w:r>
-        <w:t>Volume (mL) = Mass (mg) / Concentration (mg/mL)</w:t>
-        <w:br/>
-        <w:t>Volume (mL) = 0.10 mg / 0.10 mg/mL = 1.00 mL</w:t>
-        <w:br/>
-      </w:r>
-      <w:r>
-        <w:rPr>
-          <w:b/>
-        </w:rPr>
-        <w:t>Media Preparation:</w:t>
-        <w:br/>
-      </w:r>
-      <w:r>
-        <w:t>- Volume to Add: 7.50 μL</w:t>
-        <w:br/>
-      </w:r>
-      <w:r>
-        <w:rPr>
-          <w:b/>
-        </w:rPr>
-        <w:t>Calculations:</w:t>
-        <w:br/>
-      </w:r>
-      <w:r>
-        <w:t>Volume (μL) = (Desired Conc × Final Volume (mL) × 1000) / Stock Conc</w:t>
-        <w:br/>
-        <w:t>Volume (μL) = (50.0 ng/mL × 15 mL × 1000) / 100 ug/mL</w:t>
-        <w:br/>
-        <w:t>Volume (μL) = (5.000000e-02 × 15 × 1000) / 1.000000e+02</w:t>
-        <w:br/>
-        <w:t>Volume (μL) = 7.50 μL</w:t>
-        <w:br/>
+        <w:t>- Cost per mL of Media: $7.74/mL</w:t>
       </w:r>
     </w:p>
     <w:sectPr>

</xml_diff>